<commit_message>
Update docs (Bagian gue)
</commit_message>
<xml_diff>
--- a/documentation/[REG] Template Tubes Webpro 19.docx
+++ b/documentation/[REG] Template Tubes Webpro 19.docx
@@ -13338,6 +13338,13 @@
           <w:bCs/>
         </w:rPr>
       </w:pPr>
+      <w:r>
+        <w:rPr>
+          <w:bCs/>
+        </w:rPr>
+        <w:lastRenderedPageBreak/>
+        <w:t>Bagian gue</w:t>
+      </w:r>
     </w:p>
     <w:p>
       <w:pPr>
@@ -16424,7 +16431,7 @@
 </file>
 
 <file path=customXml/itemProps1.xml><?xml version="1.0" encoding="utf-8"?>
-<ds:datastoreItem xmlns:ds="http://schemas.openxmlformats.org/officeDocument/2006/customXml" ds:itemID="{BF140E6F-1A19-4AD8-BFFA-A711A3ABA9A2}">
+<ds:datastoreItem xmlns:ds="http://schemas.openxmlformats.org/officeDocument/2006/customXml" ds:itemID="{C7947373-A480-4D73-BD04-38F158E23BA1}">
   <ds:schemaRefs>
     <ds:schemaRef ds:uri="http://schemas.openxmlformats.org/officeDocument/2006/bibliography"/>
   </ds:schemaRefs>

</xml_diff>

<commit_message>
Add NIM to document
</commit_message>
<xml_diff>
--- a/documentation/[REG] Template Tubes Webpro 19.docx
+++ b/documentation/[REG] Template Tubes Webpro 19.docx
@@ -210,7 +210,12 @@
           <w:lang w:val="id-ID"/>
         </w:rPr>
         <w:tab/>
-        <w:t>NIM</w:t>
+      </w:r>
+      <w:r>
+        <w:rPr>
+          <w:lang w:val="id-ID"/>
+        </w:rPr>
+        <w:t>1301180405</w:t>
       </w:r>
     </w:p>
     <w:p>
@@ -236,7 +241,9 @@
           <w:lang w:val="id-ID"/>
         </w:rPr>
         <w:tab/>
-        <w:t>NIM</w:t>
+      </w:r>
+      <w:r>
+        <w:t>1301180161</w:t>
       </w:r>
     </w:p>
     <w:p>
@@ -262,7 +269,12 @@
           <w:lang w:val="id-ID"/>
         </w:rPr>
         <w:tab/>
-        <w:t>NIM</w:t>
+      </w:r>
+      <w:r>
+        <w:rPr>
+          <w:lang w:val="id-ID"/>
+        </w:rPr>
+        <w:t>1301184260</w:t>
       </w:r>
     </w:p>
     <w:p>
@@ -288,7 +300,12 @@
           <w:lang w:val="id-ID"/>
         </w:rPr>
         <w:tab/>
-        <w:t>NIM</w:t>
+      </w:r>
+      <w:r>
+        <w:rPr>
+          <w:lang w:val="id-ID"/>
+        </w:rPr>
+        <w:t>1301183459</w:t>
       </w:r>
     </w:p>
     <w:p>
@@ -311,7 +328,9 @@
       </w:r>
       <w:r>
         <w:tab/>
-        <w:t>NIM</w:t>
+      </w:r>
+      <w:r>
+        <w:t>1301183422</w:t>
       </w:r>
     </w:p>
     <w:p>
@@ -997,10 +1016,10 @@
               <w:pStyle w:val="ListParagraph"/>
               <w:ind w:left="0"/>
               <w:jc w:val="both"/>
-              <w:rPr>
-                <w:lang w:val="id-ID"/>
-              </w:rPr>
-            </w:pPr>
+            </w:pPr>
+            <w:r>
+              <w:t>1.</w:t>
+            </w:r>
           </w:p>
         </w:tc>
         <w:tc>
@@ -1012,10 +1031,10 @@
               <w:pStyle w:val="ListParagraph"/>
               <w:ind w:left="0"/>
               <w:jc w:val="both"/>
-              <w:rPr>
-                <w:lang w:val="id-ID"/>
-              </w:rPr>
-            </w:pPr>
+            </w:pPr>
+            <w:r>
+              <w:t>Arya Prima Al - Aufar</w:t>
+            </w:r>
           </w:p>
         </w:tc>
         <w:tc>
@@ -1031,6 +1050,12 @@
                 <w:lang w:val="id-ID"/>
               </w:rPr>
             </w:pPr>
+            <w:r>
+              <w:rPr>
+                <w:lang w:val="id-ID"/>
+              </w:rPr>
+              <w:t>1301180405</w:t>
+            </w:r>
           </w:p>
         </w:tc>
         <w:tc>
@@ -1059,10 +1084,10 @@
               <w:pStyle w:val="ListParagraph"/>
               <w:ind w:left="0"/>
               <w:jc w:val="both"/>
-              <w:rPr>
-                <w:lang w:val="id-ID"/>
-              </w:rPr>
-            </w:pPr>
+            </w:pPr>
+            <w:r>
+              <w:t>2.</w:t>
+            </w:r>
           </w:p>
         </w:tc>
         <w:tc>
@@ -1074,10 +1099,10 @@
               <w:pStyle w:val="ListParagraph"/>
               <w:ind w:left="0"/>
               <w:jc w:val="both"/>
-              <w:rPr>
-                <w:lang w:val="id-ID"/>
-              </w:rPr>
-            </w:pPr>
+            </w:pPr>
+            <w:r>
+              <w:t>Muhammad Rayhan Hakim</w:t>
+            </w:r>
           </w:p>
         </w:tc>
         <w:tc>
@@ -1093,6 +1118,9 @@
                 <w:lang w:val="id-ID"/>
               </w:rPr>
             </w:pPr>
+            <w:r>
+              <w:t>1301180161</w:t>
+            </w:r>
           </w:p>
         </w:tc>
         <w:tc>
@@ -1121,10 +1149,10 @@
               <w:pStyle w:val="ListParagraph"/>
               <w:ind w:left="0"/>
               <w:jc w:val="both"/>
-              <w:rPr>
-                <w:lang w:val="id-ID"/>
-              </w:rPr>
-            </w:pPr>
+            </w:pPr>
+            <w:r>
+              <w:t>3.</w:t>
+            </w:r>
           </w:p>
         </w:tc>
         <w:tc>
@@ -1136,10 +1164,10 @@
               <w:pStyle w:val="ListParagraph"/>
               <w:ind w:left="0"/>
               <w:jc w:val="both"/>
-              <w:rPr>
-                <w:lang w:val="id-ID"/>
-              </w:rPr>
-            </w:pPr>
+            </w:pPr>
+            <w:r>
+              <w:t>Muhammad Zaky Aonillah</w:t>
+            </w:r>
           </w:p>
         </w:tc>
         <w:tc>
@@ -1150,11 +1178,17 @@
             <w:pPr>
               <w:pStyle w:val="ListParagraph"/>
               <w:ind w:left="0"/>
-              <w:jc w:val="both"/>
+              <w:jc w:val="center"/>
               <w:rPr>
                 <w:lang w:val="id-ID"/>
               </w:rPr>
             </w:pPr>
+            <w:r>
+              <w:rPr>
+                <w:lang w:val="id-ID"/>
+              </w:rPr>
+              <w:t>1301184260</w:t>
+            </w:r>
           </w:p>
         </w:tc>
         <w:tc>
@@ -1183,10 +1217,10 @@
               <w:pStyle w:val="ListParagraph"/>
               <w:ind w:left="0"/>
               <w:jc w:val="both"/>
-              <w:rPr>
-                <w:lang w:val="id-ID"/>
-              </w:rPr>
-            </w:pPr>
+            </w:pPr>
+            <w:r>
+              <w:t>4.</w:t>
+            </w:r>
           </w:p>
         </w:tc>
         <w:tc>
@@ -1198,10 +1232,10 @@
               <w:pStyle w:val="ListParagraph"/>
               <w:ind w:left="0"/>
               <w:jc w:val="both"/>
-              <w:rPr>
-                <w:lang w:val="id-ID"/>
-              </w:rPr>
-            </w:pPr>
+            </w:pPr>
+            <w:r>
+              <w:t>Rendi Kustiawan</w:t>
+            </w:r>
           </w:p>
         </w:tc>
         <w:tc>
@@ -1217,6 +1251,91 @@
                 <w:lang w:val="id-ID"/>
               </w:rPr>
             </w:pPr>
+            <w:r>
+              <w:rPr>
+                <w:lang w:val="id-ID"/>
+              </w:rPr>
+              <w:t>1301183422</w:t>
+            </w:r>
+          </w:p>
+        </w:tc>
+        <w:tc>
+          <w:tcPr>
+            <w:tcW w:w="5244" w:type="dxa"/>
+          </w:tcPr>
+          <w:p>
+            <w:pPr>
+              <w:pStyle w:val="ListParagraph"/>
+              <w:ind w:left="0"/>
+              <w:jc w:val="both"/>
+              <w:rPr>
+                <w:lang w:val="id-ID"/>
+              </w:rPr>
+            </w:pPr>
+          </w:p>
+        </w:tc>
+      </w:tr>
+      <w:tr>
+        <w:tc>
+          <w:tcPr>
+            <w:tcW w:w="598" w:type="dxa"/>
+          </w:tcPr>
+          <w:p>
+            <w:pPr>
+              <w:pStyle w:val="ListParagraph"/>
+              <w:ind w:left="0"/>
+              <w:jc w:val="both"/>
+            </w:pPr>
+            <w:r>
+              <w:t>5.</w:t>
+            </w:r>
+          </w:p>
+        </w:tc>
+        <w:tc>
+          <w:tcPr>
+            <w:tcW w:w="1701" w:type="dxa"/>
+          </w:tcPr>
+          <w:p>
+            <w:pPr>
+              <w:pStyle w:val="ListParagraph"/>
+              <w:ind w:left="0"/>
+              <w:jc w:val="both"/>
+            </w:pPr>
+            <w:r>
+              <w:t>Silvia</w:t>
+            </w:r>
+            <w:r>
+              <w:t xml:space="preserve"> </w:t>
+            </w:r>
+            <w:r>
+              <w:t>Yunita</w:t>
+            </w:r>
+            <w:r>
+              <w:t xml:space="preserve"> </w:t>
+            </w:r>
+            <w:r>
+              <w:t>Widyasari</w:t>
+            </w:r>
+          </w:p>
+        </w:tc>
+        <w:tc>
+          <w:tcPr>
+            <w:tcW w:w="1417" w:type="dxa"/>
+          </w:tcPr>
+          <w:p>
+            <w:pPr>
+              <w:pStyle w:val="ListParagraph"/>
+              <w:ind w:left="0"/>
+              <w:jc w:val="both"/>
+              <w:rPr>
+                <w:lang w:val="id-ID"/>
+              </w:rPr>
+            </w:pPr>
+            <w:r>
+              <w:t>1301183422</w:t>
+            </w:r>
+            <w:bookmarkStart w:id="0" w:name="_GoBack"/>
+            <w:bookmarkEnd w:id="0"/>
           </w:p>
         </w:tc>
         <w:tc>
@@ -1656,8 +1775,6 @@
       <w:r>
         <w:t>database</w:t>
       </w:r>
-      <w:bookmarkStart w:id="0" w:name="_GoBack"/>
-      <w:bookmarkEnd w:id="0"/>
       <w:r>
         <w:rPr>
           <w:lang w:val="id-ID"/>
@@ -13977,21 +14094,7 @@
               <w:rPr>
                 <w:bCs/>
               </w:rPr>
-              <w:t xml:space="preserve">Jika kosong output “Data tidak ada”, jika tidak kosong output kan </w:t>
-            </w:r>
-            <w:proofErr w:type="gramStart"/>
-            <w:r>
-              <w:rPr>
-                <w:bCs/>
-              </w:rPr>
-              <w:t>data  admin</w:t>
-            </w:r>
-            <w:proofErr w:type="gramEnd"/>
-            <w:r>
-              <w:rPr>
-                <w:bCs/>
-              </w:rPr>
-              <w:t xml:space="preserve"> dalam bentuk tabel.</w:t>
+              <w:t>Jika kosong output “Data tidak ada”, jika tidak kosong output kan data  admin dalam bentuk tabel.</w:t>
             </w:r>
           </w:p>
         </w:tc>
@@ -15075,21 +15178,7 @@
               <w:rPr>
                 <w:bCs/>
               </w:rPr>
-              <w:t xml:space="preserve">Jika kosong output “Data tidak ada”, jika tidak kosong output kan </w:t>
-            </w:r>
-            <w:proofErr w:type="gramStart"/>
-            <w:r>
-              <w:rPr>
-                <w:bCs/>
-              </w:rPr>
-              <w:t>data  pendaftar</w:t>
-            </w:r>
-            <w:proofErr w:type="gramEnd"/>
-            <w:r>
-              <w:rPr>
-                <w:bCs/>
-              </w:rPr>
-              <w:t xml:space="preserve"> dalam bentuk tabel.</w:t>
+              <w:t>Jika kosong output “Data tidak ada”, jika tidak kosong output kan data  pendaftar dalam bentuk tabel.</w:t>
             </w:r>
           </w:p>
         </w:tc>
@@ -17421,21 +17510,7 @@
               <w:rPr>
                 <w:bCs/>
               </w:rPr>
-              <w:t xml:space="preserve">Jika kosong output “Data tidak ada”, jika tidak kosong output kan </w:t>
-            </w:r>
-            <w:proofErr w:type="gramStart"/>
-            <w:r>
-              <w:rPr>
-                <w:bCs/>
-              </w:rPr>
-              <w:t>data  jadwal</w:t>
-            </w:r>
-            <w:proofErr w:type="gramEnd"/>
-            <w:r>
-              <w:rPr>
-                <w:bCs/>
-              </w:rPr>
-              <w:t xml:space="preserve"> dalam bentuk tabel.</w:t>
+              <w:t>Jika kosong output “Data tidak ada”, jika tidak kosong output kan data  jadwal dalam bentuk tabel.</w:t>
             </w:r>
           </w:p>
         </w:tc>
@@ -22783,7 +22858,7 @@
 </file>
 
 <file path=customXml/itemProps1.xml><?xml version="1.0" encoding="utf-8"?>
-<ds:datastoreItem xmlns:ds="http://schemas.openxmlformats.org/officeDocument/2006/customXml" ds:itemID="{81776676-BC68-4D99-9BAE-0D9D498D73C5}">
+<ds:datastoreItem xmlns:ds="http://schemas.openxmlformats.org/officeDocument/2006/customXml" ds:itemID="{7B346A25-5783-49AA-92AE-B70892A84036}">
   <ds:schemaRefs>
     <ds:schemaRef ds:uri="http://schemas.openxmlformats.org/officeDocument/2006/bibliography"/>
   </ds:schemaRefs>

</xml_diff>